<commit_message>
updated binary search to work with an array
</commit_message>
<xml_diff>
--- a/Algorithms.docx
+++ b/Algorithms.docx
@@ -262,15 +262,7 @@
     </w:p>
     <w:p>
       <w:r>
-        <w:t xml:space="preserve">      If(search==node-&gt;</w:t>
-      </w:r>
-      <w:proofErr w:type="spellStart"/>
-      <w:r>
-        <w:t>station_name</w:t>
-      </w:r>
-      <w:proofErr w:type="spellEnd"/>
-      <w:r>
-        <w:t>)</w:t>
+        <w:t xml:space="preserve">      If(search==node-&gt;station_name)</w:t>
       </w:r>
     </w:p>
     <w:p>
@@ -280,23 +272,13 @@
     </w:p>
     <w:p>
       <w:r>
-        <w:t xml:space="preserve">             Display node-&gt; </w:t>
-      </w:r>
-      <w:proofErr w:type="spellStart"/>
-      <w:r>
-        <w:t>station_ID</w:t>
-      </w:r>
-      <w:proofErr w:type="spellEnd"/>
-    </w:p>
-    <w:p>
-      <w:r>
-        <w:t xml:space="preserve">             Display node-&gt; </w:t>
-      </w:r>
-      <w:proofErr w:type="spellStart"/>
-      <w:r>
-        <w:t>station_name</w:t>
-      </w:r>
-      <w:proofErr w:type="spellEnd"/>
+        <w:t xml:space="preserve">             Display node-&gt; station_ID</w:t>
+      </w:r>
+    </w:p>
+    <w:p>
+      <w:r>
+        <w:t xml:space="preserve">             Display node-&gt; station_name</w:t>
+      </w:r>
     </w:p>
     <w:p>
       <w:r>
@@ -364,30 +346,8 @@
         <w:rPr>
           <w:lang w:val="en-AE"/>
         </w:rPr>
-        <w:t xml:space="preserve">FUNCTION </w:t>
-      </w:r>
-      <w:proofErr w:type="spellStart"/>
-      <w:r>
-        <w:rPr>
-          <w:lang w:val="en-AE"/>
-        </w:rPr>
-        <w:t>search_passenger</w:t>
-      </w:r>
-      <w:proofErr w:type="spellEnd"/>
-      <w:r>
-        <w:rPr>
-          <w:lang w:val="en-AE"/>
-        </w:rPr>
-        <w:t>(</w:t>
-      </w:r>
-      <w:proofErr w:type="spellStart"/>
-      <w:r>
-        <w:rPr>
-          <w:lang w:val="en-AE"/>
-        </w:rPr>
-        <w:t>arr</w:t>
-      </w:r>
-      <w:proofErr w:type="spellEnd"/>
+        <w:t>FUNCTION search_passenger(arr</w:t>
+      </w:r>
       <w:r>
         <w:rPr>
           <w:lang w:val="en-AE"/>
@@ -424,6 +384,52 @@
         <w:rPr>
           <w:lang w:val="en-AE"/>
         </w:rPr>
+        <w:t>IF length = 0 THEN</w:t>
+      </w:r>
+    </w:p>
+    <w:p>
+      <w:pPr>
+        <w:rPr>
+          <w:lang w:val="en-AE"/>
+        </w:rPr>
+      </w:pPr>
+      <w:r>
+        <w:rPr>
+          <w:lang w:val="en-AE"/>
+        </w:rPr>
+        <w:t xml:space="preserve">    </w:t>
+      </w:r>
+      <w:r>
+        <w:rPr>
+          <w:lang w:val="en-AE"/>
+        </w:rPr>
+        <w:t>RETURN NULL</w:t>
+      </w:r>
+    </w:p>
+    <w:p>
+      <w:pPr>
+        <w:rPr>
+          <w:lang w:val="en-AE"/>
+        </w:rPr>
+      </w:pPr>
+      <w:r>
+        <w:rPr>
+          <w:lang w:val="en-AE"/>
+        </w:rPr>
+        <w:lastRenderedPageBreak/>
+        <w:t>ENDIF</w:t>
+      </w:r>
+    </w:p>
+    <w:p>
+      <w:pPr>
+        <w:rPr>
+          <w:lang w:val="en-AE"/>
+        </w:rPr>
+      </w:pPr>
+      <w:r>
+        <w:rPr>
+          <w:lang w:val="en-AE"/>
+        </w:rPr>
         <w:t>DECLARE mid = length/2</w:t>
       </w:r>
     </w:p>
@@ -445,60 +451,68 @@
         </w:rPr>
         <w:t xml:space="preserve">passenger = </w:t>
       </w:r>
-      <w:proofErr w:type="spellStart"/>
-      <w:r>
-        <w:rPr>
-          <w:lang w:val="en-AE"/>
-        </w:rPr>
-        <w:t>arr</w:t>
-      </w:r>
-      <w:proofErr w:type="spellEnd"/>
-      <w:r>
-        <w:rPr>
-          <w:lang w:val="en-AE"/>
-        </w:rPr>
-        <w:t>[mid].name THEN</w:t>
-      </w:r>
-    </w:p>
-    <w:p>
-      <w:pPr>
-        <w:rPr>
-          <w:lang w:val="en-AE"/>
-        </w:rPr>
-      </w:pPr>
-      <w:r>
-        <w:rPr>
-          <w:lang w:val="en-AE"/>
-        </w:rPr>
-        <w:lastRenderedPageBreak/>
-        <w:t xml:space="preserve">    RETURN </w:t>
-      </w:r>
-      <w:proofErr w:type="spellStart"/>
-      <w:r>
-        <w:rPr>
-          <w:lang w:val="en-AE"/>
-        </w:rPr>
-        <w:t>arr</w:t>
-      </w:r>
-      <w:proofErr w:type="spellEnd"/>
-      <w:r>
-        <w:rPr>
-          <w:lang w:val="en-AE"/>
-        </w:rPr>
-        <w:t>[mid]</w:t>
-      </w:r>
-    </w:p>
-    <w:p>
-      <w:pPr>
-        <w:rPr>
-          <w:lang w:val="en-AE"/>
-        </w:rPr>
-      </w:pPr>
-      <w:r>
-        <w:rPr>
-          <w:lang w:val="en-AE"/>
-        </w:rPr>
-        <w:t>ELSE</w:t>
+      <w:r>
+        <w:rPr>
+          <w:lang w:val="en-AE"/>
+        </w:rPr>
+        <w:t>arr[mid].name THEN</w:t>
+      </w:r>
+    </w:p>
+    <w:p>
+      <w:pPr>
+        <w:rPr>
+          <w:lang w:val="en-AE"/>
+        </w:rPr>
+      </w:pPr>
+      <w:r>
+        <w:rPr>
+          <w:lang w:val="en-AE"/>
+        </w:rPr>
+        <w:t xml:space="preserve">    RETURN arr[mid]</w:t>
+      </w:r>
+    </w:p>
+    <w:p>
+      <w:pPr>
+        <w:rPr>
+          <w:lang w:val="en-AE"/>
+        </w:rPr>
+      </w:pPr>
+      <w:r>
+        <w:rPr>
+          <w:lang w:val="en-AE"/>
+        </w:rPr>
+        <w:t>ENDIF</w:t>
+      </w:r>
+    </w:p>
+    <w:p>
+      <w:pPr>
+        <w:rPr>
+          <w:lang w:val="en-AE"/>
+        </w:rPr>
+      </w:pPr>
+      <w:r>
+        <w:rPr>
+          <w:lang w:val="en-AE"/>
+        </w:rPr>
+        <w:t xml:space="preserve">IF </w:t>
+      </w:r>
+      <w:r>
+        <w:rPr>
+          <w:lang w:val="en-AE"/>
+        </w:rPr>
+        <w:t xml:space="preserve">passenger &lt; </w:t>
+      </w:r>
+      <w:r>
+        <w:rPr>
+          <w:lang w:val="en-AE"/>
+        </w:rPr>
+        <w:t>arr[mid].name</w:t>
+      </w:r>
+      <w:r>
+        <w:rPr>
+          <w:lang w:val="en-AE"/>
+        </w:rPr>
+        <w:t xml:space="preserve"> THEN</w:t>
       </w:r>
     </w:p>
     <w:p>
@@ -517,415 +531,215 @@
         <w:rPr>
           <w:lang w:val="en-AE"/>
         </w:rPr>
-        <w:t xml:space="preserve">IF </w:t>
-      </w:r>
-      <w:r>
-        <w:rPr>
-          <w:lang w:val="en-AE"/>
-        </w:rPr>
-        <w:t xml:space="preserve">passenger &lt; </w:t>
-      </w:r>
-      <w:proofErr w:type="spellStart"/>
-      <w:r>
-        <w:rPr>
-          <w:lang w:val="en-AE"/>
-        </w:rPr>
-        <w:t>arr</w:t>
-      </w:r>
-      <w:proofErr w:type="spellEnd"/>
-      <w:r>
-        <w:rPr>
-          <w:lang w:val="en-AE"/>
-        </w:rPr>
-        <w:t>[mid].name</w:t>
-      </w:r>
-      <w:r>
-        <w:rPr>
-          <w:lang w:val="en-AE"/>
-        </w:rPr>
+        <w:t>RETURN search_passenger(arr, mid, passenger)</w:t>
+      </w:r>
+    </w:p>
+    <w:p>
+      <w:pPr>
+        <w:rPr>
+          <w:lang w:val="en-AE"/>
+        </w:rPr>
+      </w:pPr>
+      <w:r>
+        <w:rPr>
+          <w:lang w:val="en-AE"/>
+        </w:rPr>
+        <w:t>ENDIF</w:t>
+      </w:r>
+    </w:p>
+    <w:p>
+      <w:pPr>
+        <w:rPr>
+          <w:lang w:val="en-AE"/>
+        </w:rPr>
+      </w:pPr>
+      <w:r>
+        <w:rPr>
+          <w:lang w:val="en-AE"/>
+        </w:rPr>
+        <w:t>RETURN search_passenger(arr[mid], mid, passenger)</w:t>
+      </w:r>
+    </w:p>
+    <w:p/>
+    <w:p>
+      <w:pPr>
+        <w:pStyle w:val="Heading2"/>
+      </w:pPr>
+      <w:r>
+        <w:t>Sorting</w:t>
+      </w:r>
+    </w:p>
+    <w:p>
+      <w:r>
+        <w:t xml:space="preserve">Based on </w:t>
+      </w:r>
+      <w:r>
+        <w:t>https://www.geeksforgeeks.org/merge-sort-for-linked-list/</w:t>
+      </w:r>
+    </w:p>
+    <w:p>
+      <w:r>
+        <w:t>FUNCTION sort_transactions(transactions)</w:t>
+      </w:r>
+    </w:p>
+    <w:p>
+      <w:r>
+        <w:t>BEGIN</w:t>
+      </w:r>
+    </w:p>
+    <w:p>
+      <w:r>
+        <w:t xml:space="preserve">    DECLARE head = transactions</w:t>
+      </w:r>
+    </w:p>
+    <w:p/>
+    <w:p>
+      <w:r>
+        <w:t xml:space="preserve">    IF head = NULL OR head.next = NULL THEN</w:t>
+      </w:r>
+    </w:p>
+    <w:p>
+      <w:r>
+        <w:t xml:space="preserve">        END FUNCTION</w:t>
+      </w:r>
+    </w:p>
+    <w:p>
+      <w:r>
+        <w:t xml:space="preserve">    ENDIF</w:t>
+      </w:r>
+    </w:p>
+    <w:p>
+      <w:r>
+        <w:t xml:space="preserve">    DECLARE </w:t>
+      </w:r>
+      <w:r>
+        <w:t>mid</w:t>
+      </w:r>
+      <w:r>
+        <w:t xml:space="preserve"> = </w:t>
+      </w:r>
+      <w:r>
+        <w:t>head</w:t>
+      </w:r>
+    </w:p>
+    <w:p>
+      <w:r>
+        <w:t xml:space="preserve">    DECLARE </w:t>
+      </w:r>
+      <w:r>
+        <w:t>end</w:t>
+      </w:r>
+      <w:r>
+        <w:t xml:space="preserve"> = </w:t>
+      </w:r>
+      <w:r>
+        <w:t>head</w:t>
+      </w:r>
+      <w:r>
+        <w:t>.next</w:t>
+      </w:r>
+    </w:p>
+    <w:p/>
+    <w:p>
+      <w:r>
+        <w:t xml:space="preserve">    DOWHILE </w:t>
+      </w:r>
+      <w:r>
+        <w:t>end</w:t>
+      </w:r>
+      <w:r>
+        <w:t xml:space="preserve"> != NULL</w:t>
+      </w:r>
+    </w:p>
+    <w:p>
+      <w:r>
+        <w:t xml:space="preserve">        </w:t>
+      </w:r>
+      <w:r>
+        <w:t>end</w:t>
+      </w:r>
+      <w:r>
+        <w:t xml:space="preserve"> = </w:t>
+      </w:r>
+      <w:r>
+        <w:t>end</w:t>
+      </w:r>
+      <w:r>
+        <w:t>.next</w:t>
+      </w:r>
+    </w:p>
+    <w:p>
+      <w:r>
+        <w:t xml:space="preserve">        IF </w:t>
+      </w:r>
+      <w:r>
+        <w:t>end</w:t>
+      </w:r>
+      <w:r>
+        <w:t xml:space="preserve"> != NULL</w:t>
+      </w:r>
+      <w:r>
         <w:t xml:space="preserve"> THEN</w:t>
       </w:r>
     </w:p>
     <w:p>
-      <w:pPr>
-        <w:rPr>
-          <w:lang w:val="en-AE"/>
-        </w:rPr>
-      </w:pPr>
-      <w:r>
-        <w:rPr>
-          <w:lang w:val="en-AE"/>
-        </w:rPr>
-        <w:t xml:space="preserve">        </w:t>
-      </w:r>
-      <w:r>
-        <w:rPr>
-          <w:lang w:val="en-AE"/>
-        </w:rPr>
-        <w:t xml:space="preserve">RETURN </w:t>
-      </w:r>
-      <w:proofErr w:type="spellStart"/>
-      <w:r>
-        <w:rPr>
-          <w:lang w:val="en-AE"/>
-        </w:rPr>
-        <w:t>search_passenger</w:t>
-      </w:r>
-      <w:proofErr w:type="spellEnd"/>
-      <w:r>
-        <w:rPr>
-          <w:lang w:val="en-AE"/>
-        </w:rPr>
-        <w:t>(</w:t>
-      </w:r>
-      <w:proofErr w:type="spellStart"/>
-      <w:r>
-        <w:rPr>
-          <w:lang w:val="en-AE"/>
-        </w:rPr>
-        <w:t>arr</w:t>
-      </w:r>
-      <w:proofErr w:type="spellEnd"/>
-      <w:r>
-        <w:rPr>
-          <w:lang w:val="en-AE"/>
-        </w:rPr>
-        <w:t>, mid, passenger)</w:t>
-      </w:r>
-    </w:p>
-    <w:p>
-      <w:pPr>
-        <w:rPr>
-          <w:lang w:val="en-AE"/>
-        </w:rPr>
-      </w:pPr>
-      <w:r>
-        <w:rPr>
-          <w:lang w:val="en-AE"/>
-        </w:rPr>
-        <w:t xml:space="preserve">    </w:t>
-      </w:r>
-      <w:r>
-        <w:rPr>
-          <w:lang w:val="en-AE"/>
-        </w:rPr>
-        <w:t>ELSE</w:t>
-      </w:r>
-    </w:p>
-    <w:p>
-      <w:pPr>
-        <w:rPr>
-          <w:lang w:val="en-AE"/>
-        </w:rPr>
-      </w:pPr>
-      <w:r>
-        <w:rPr>
-          <w:lang w:val="en-AE"/>
-        </w:rPr>
-        <w:t xml:space="preserve">        </w:t>
-      </w:r>
-      <w:r>
-        <w:rPr>
-          <w:lang w:val="en-AE"/>
-        </w:rPr>
-        <w:t xml:space="preserve">RETURN </w:t>
-      </w:r>
-      <w:proofErr w:type="spellStart"/>
-      <w:r>
-        <w:rPr>
-          <w:lang w:val="en-AE"/>
-        </w:rPr>
-        <w:t>search_passenger</w:t>
-      </w:r>
-      <w:proofErr w:type="spellEnd"/>
-      <w:r>
-        <w:rPr>
-          <w:lang w:val="en-AE"/>
-        </w:rPr>
-        <w:t>(</w:t>
-      </w:r>
-      <w:proofErr w:type="spellStart"/>
-      <w:r>
-        <w:rPr>
-          <w:lang w:val="en-AE"/>
-        </w:rPr>
-        <w:t>arr</w:t>
-      </w:r>
-      <w:proofErr w:type="spellEnd"/>
-      <w:r>
-        <w:rPr>
-          <w:lang w:val="en-AE"/>
-        </w:rPr>
-        <w:t>[mid], mid, passenger)</w:t>
-      </w:r>
-    </w:p>
-    <w:p>
-      <w:pPr>
-        <w:rPr>
-          <w:lang w:val="en-AE"/>
-        </w:rPr>
-      </w:pPr>
-      <w:r>
-        <w:rPr>
-          <w:lang w:val="en-AE"/>
-        </w:rPr>
-        <w:t xml:space="preserve">    </w:t>
-      </w:r>
-      <w:r>
-        <w:rPr>
-          <w:lang w:val="en-AE"/>
-        </w:rPr>
-        <w:t>ENDIF</w:t>
-      </w:r>
-    </w:p>
-    <w:p>
-      <w:pPr>
-        <w:rPr>
-          <w:lang w:val="en-AE"/>
-        </w:rPr>
-      </w:pPr>
-      <w:r>
-        <w:rPr>
-          <w:lang w:val="en-AE"/>
-        </w:rPr>
-        <w:t>ENDIF</w:t>
-      </w:r>
-    </w:p>
-    <w:p>
-      <w:pPr>
-        <w:rPr>
-          <w:lang w:val="en-AE"/>
-        </w:rPr>
-      </w:pPr>
+      <w:r>
+        <w:t xml:space="preserve">            </w:t>
+      </w:r>
+      <w:r>
+        <w:t>mid</w:t>
+      </w:r>
+      <w:r>
+        <w:t xml:space="preserve"> = </w:t>
+      </w:r>
+      <w:r>
+        <w:t>mid</w:t>
+      </w:r>
+      <w:r>
+        <w:t>.next</w:t>
+      </w:r>
+    </w:p>
+    <w:p>
+      <w:r>
+        <w:t xml:space="preserve">            </w:t>
+      </w:r>
+      <w:r>
+        <w:t>end</w:t>
+      </w:r>
+      <w:r>
+        <w:t xml:space="preserve"> = </w:t>
+      </w:r>
+      <w:r>
+        <w:t>end</w:t>
+      </w:r>
+      <w:r>
+        <w:t>.next</w:t>
+      </w:r>
+    </w:p>
+    <w:p>
+      <w:r>
+        <w:t xml:space="preserve">        ENDIF</w:t>
+      </w:r>
+    </w:p>
+    <w:p>
+      <w:r>
+        <w:t xml:space="preserve">    ENDDO</w:t>
+      </w:r>
+    </w:p>
+    <w:p>
+      <w:r>
+        <w:t xml:space="preserve">    mid.next = NULL</w:t>
+      </w:r>
     </w:p>
     <w:p/>
     <w:p>
-      <w:pPr>
-        <w:pStyle w:val="Heading2"/>
-      </w:pPr>
-      <w:r>
-        <w:t>Sorting</w:t>
-      </w:r>
-    </w:p>
-    <w:p>
-      <w:r>
-        <w:t xml:space="preserve">Based on </w:t>
-      </w:r>
-      <w:r>
-        <w:t>https://www.geeksforgeeks.org/merge-sort-for-linked-list/</w:t>
-      </w:r>
-    </w:p>
-    <w:p>
-      <w:r>
-        <w:t xml:space="preserve">FUNCTION </w:t>
-      </w:r>
-      <w:proofErr w:type="spellStart"/>
-      <w:r>
-        <w:t>sort_transactions</w:t>
-      </w:r>
-      <w:proofErr w:type="spellEnd"/>
-      <w:r>
-        <w:t>(transactions)</w:t>
-      </w:r>
-    </w:p>
-    <w:p>
-      <w:r>
-        <w:t>BEGIN</w:t>
-      </w:r>
-    </w:p>
-    <w:p>
-      <w:r>
-        <w:t xml:space="preserve">    DECLARE head = transactions</w:t>
-      </w:r>
-    </w:p>
-    <w:p/>
-    <w:p>
-      <w:r>
-        <w:t xml:space="preserve">    IF head = NULL OR </w:t>
-      </w:r>
-      <w:proofErr w:type="spellStart"/>
-      <w:r>
-        <w:t>head.next</w:t>
-      </w:r>
-      <w:proofErr w:type="spellEnd"/>
-      <w:r>
-        <w:t xml:space="preserve"> = NULL THEN</w:t>
-      </w:r>
-    </w:p>
-    <w:p>
-      <w:r>
-        <w:t xml:space="preserve">        END FUNCTION</w:t>
-      </w:r>
-    </w:p>
-    <w:p>
-      <w:r>
-        <w:t xml:space="preserve">    ENDIF</w:t>
-      </w:r>
-    </w:p>
-    <w:p>
-      <w:r>
-        <w:t xml:space="preserve">    DECLARE </w:t>
-      </w:r>
-      <w:r>
-        <w:t>mid</w:t>
-      </w:r>
-      <w:r>
-        <w:t xml:space="preserve"> = </w:t>
-      </w:r>
-      <w:r>
-        <w:t>head</w:t>
-      </w:r>
-    </w:p>
-    <w:p>
-      <w:r>
-        <w:t xml:space="preserve">    DECLARE </w:t>
-      </w:r>
-      <w:r>
-        <w:t>end</w:t>
-      </w:r>
-      <w:r>
-        <w:t xml:space="preserve"> = </w:t>
-      </w:r>
-      <w:proofErr w:type="spellStart"/>
-      <w:r>
-        <w:t>head</w:t>
-      </w:r>
-      <w:r>
-        <w:t>.next</w:t>
-      </w:r>
-      <w:proofErr w:type="spellEnd"/>
-    </w:p>
-    <w:p/>
-    <w:p>
-      <w:r>
-        <w:t xml:space="preserve">    DOWHILE </w:t>
-      </w:r>
-      <w:r>
-        <w:t>end</w:t>
-      </w:r>
-      <w:r>
-        <w:t xml:space="preserve"> != NULL</w:t>
-      </w:r>
-    </w:p>
-    <w:p>
-      <w:r>
-        <w:t xml:space="preserve">        </w:t>
-      </w:r>
-      <w:r>
-        <w:t>end</w:t>
-      </w:r>
-      <w:r>
-        <w:t xml:space="preserve"> = </w:t>
-      </w:r>
-      <w:proofErr w:type="spellStart"/>
-      <w:r>
-        <w:t>end</w:t>
-      </w:r>
-      <w:r>
-        <w:t>.next</w:t>
-      </w:r>
-      <w:proofErr w:type="spellEnd"/>
-    </w:p>
-    <w:p>
-      <w:r>
-        <w:t xml:space="preserve">        IF </w:t>
-      </w:r>
-      <w:r>
-        <w:t>end</w:t>
-      </w:r>
-      <w:r>
-        <w:t xml:space="preserve"> != NULL</w:t>
-      </w:r>
-      <w:r>
-        <w:t xml:space="preserve"> THEN</w:t>
-      </w:r>
-    </w:p>
-    <w:p>
-      <w:r>
-        <w:t xml:space="preserve">            </w:t>
-      </w:r>
-      <w:r>
-        <w:t>mid</w:t>
-      </w:r>
-      <w:r>
-        <w:t xml:space="preserve"> = </w:t>
-      </w:r>
-      <w:proofErr w:type="spellStart"/>
-      <w:r>
-        <w:t>mid</w:t>
-      </w:r>
-      <w:r>
-        <w:t>.next</w:t>
-      </w:r>
-      <w:proofErr w:type="spellEnd"/>
-    </w:p>
-    <w:p>
-      <w:r>
-        <w:t xml:space="preserve">            </w:t>
-      </w:r>
-      <w:r>
-        <w:t>end</w:t>
-      </w:r>
-      <w:r>
-        <w:t xml:space="preserve"> = </w:t>
-      </w:r>
-      <w:proofErr w:type="spellStart"/>
-      <w:r>
-        <w:t>end</w:t>
-      </w:r>
-      <w:r>
-        <w:t>.next</w:t>
-      </w:r>
-      <w:proofErr w:type="spellEnd"/>
-    </w:p>
-    <w:p>
-      <w:r>
-        <w:t xml:space="preserve">        ENDIF</w:t>
-      </w:r>
-    </w:p>
-    <w:p>
-      <w:r>
-        <w:t xml:space="preserve">    ENDDO</w:t>
-      </w:r>
-    </w:p>
-    <w:p>
-      <w:r>
-        <w:t xml:space="preserve">    </w:t>
-      </w:r>
-      <w:proofErr w:type="spellStart"/>
-      <w:r>
-        <w:t>mid.next</w:t>
-      </w:r>
-      <w:proofErr w:type="spellEnd"/>
-      <w:r>
-        <w:t xml:space="preserve"> = NULL</w:t>
-      </w:r>
-    </w:p>
-    <w:p/>
-    <w:p>
-      <w:r>
-        <w:t xml:space="preserve">    </w:t>
-      </w:r>
-      <w:proofErr w:type="spellStart"/>
-      <w:r>
-        <w:t>sort_transactions</w:t>
-      </w:r>
-      <w:proofErr w:type="spellEnd"/>
-      <w:r>
-        <w:t>(head)</w:t>
-      </w:r>
-    </w:p>
-    <w:p>
-      <w:r>
-        <w:t xml:space="preserve">    </w:t>
-      </w:r>
-      <w:proofErr w:type="spellStart"/>
-      <w:r>
-        <w:t>sort_transactions</w:t>
-      </w:r>
-      <w:proofErr w:type="spellEnd"/>
-      <w:r>
-        <w:t>(mid)</w:t>
+      <w:r>
+        <w:t xml:space="preserve">    sort_transactions(head)</w:t>
+      </w:r>
+    </w:p>
+    <w:p>
+      <w:r>
+        <w:t xml:space="preserve">    sort_transactions(mid)</w:t>
       </w:r>
     </w:p>
     <w:p>
@@ -998,23 +812,7 @@
     </w:p>
     <w:p>
       <w:r>
-        <w:t xml:space="preserve">    IF </w:t>
-      </w:r>
-      <w:proofErr w:type="spellStart"/>
-      <w:r>
-        <w:t>a.date</w:t>
-      </w:r>
-      <w:proofErr w:type="spellEnd"/>
-      <w:r>
-        <w:t xml:space="preserve"> &lt;= </w:t>
-      </w:r>
-      <w:proofErr w:type="spellStart"/>
-      <w:r>
-        <w:t>b.date</w:t>
-      </w:r>
-      <w:proofErr w:type="spellEnd"/>
-      <w:r>
-        <w:t xml:space="preserve"> THEN</w:t>
+        <w:t xml:space="preserve">    IF a.date &lt;= b.date THEN</w:t>
       </w:r>
     </w:p>
     <w:p>
@@ -1024,23 +822,7 @@
     </w:p>
     <w:p>
       <w:r>
-        <w:t xml:space="preserve">        </w:t>
-      </w:r>
-      <w:proofErr w:type="spellStart"/>
-      <w:r>
-        <w:t>result.next</w:t>
-      </w:r>
-      <w:proofErr w:type="spellEnd"/>
-      <w:r>
-        <w:t xml:space="preserve"> = merge(</w:t>
-      </w:r>
-      <w:proofErr w:type="spellStart"/>
-      <w:r>
-        <w:t>a.next</w:t>
-      </w:r>
-      <w:proofErr w:type="spellEnd"/>
-      <w:r>
-        <w:t>, b)</w:t>
+        <w:t xml:space="preserve">        result.next = merge(a.next, b)</w:t>
       </w:r>
     </w:p>
     <w:p>
@@ -1055,23 +837,7 @@
     </w:p>
     <w:p>
       <w:r>
-        <w:t xml:space="preserve">        </w:t>
-      </w:r>
-      <w:proofErr w:type="spellStart"/>
-      <w:r>
-        <w:t>result.next</w:t>
-      </w:r>
-      <w:proofErr w:type="spellEnd"/>
-      <w:r>
-        <w:t xml:space="preserve"> = merge(a, </w:t>
-      </w:r>
-      <w:proofErr w:type="spellStart"/>
-      <w:r>
-        <w:t>b.next</w:t>
-      </w:r>
-      <w:proofErr w:type="spellEnd"/>
-      <w:r>
-        <w:t>)</w:t>
+        <w:t xml:space="preserve">        result.next = merge(a, b.next)</w:t>
       </w:r>
     </w:p>
     <w:p>

</xml_diff>